<commit_message>
Changed phase 2 document, added SSU small manual
</commit_message>
<xml_diff>
--- a/Faza 2 - idejno resenje/Tim Nedeljive muve - idejno rešenje projektnog zadatka.docx
+++ b/Faza 2 - idejno resenje/Tim Nedeljive muve - idejno rešenje projektnog zadatka.docx
@@ -560,38 +560,8 @@
                 <w:rtl w:val="0"/>
               </w:rPr>
               <w:t xml:space="preserve">3.1. Registrovan korisnik</w:t>
-              <w:tab/>
-              <w:t xml:space="preserve">4</w:t>
             </w:r>
           </w:hyperlink>
-          <w:r>
-            <w:rPr>
-              <w:rtl w:val="0"/>
-            </w:rPr>
-          </w:r>
-        </w:p>
-        <w:p>
-          <w:pPr>
-            <w:widowControl w:val="0"/>
-            <w:tabs>
-              <w:tab w:val="right" w:leader="none" w:pos="12000"/>
-            </w:tabs>
-            <w:spacing w:before="60" w:line="240" w:lineRule="auto"/>
-            <w:ind w:left="360" w:firstLine="0"/>
-            <w:rPr>
-              <w:rFonts w:ascii="Arial" w:cs="Arial" w:eastAsia="Arial" w:hAnsi="Arial"/>
-              <w:b w:val="0"/>
-              <w:i w:val="0"/>
-              <w:smallCaps w:val="0"/>
-              <w:strike w:val="0"/>
-              <w:color w:val="000000"/>
-              <w:sz w:val="22"/>
-              <w:szCs w:val="22"/>
-              <w:u w:val="none"/>
-              <w:shd w:fill="auto" w:val="clear"/>
-              <w:vertAlign w:val="baseline"/>
-            </w:rPr>
-          </w:pPr>
           <w:hyperlink w:anchor="_sz7xb14dbq6y">
             <w:r>
               <w:rPr>
@@ -608,7 +578,6 @@
                 <w:vertAlign w:val="baseline"/>
                 <w:rtl w:val="0"/>
               </w:rPr>
-              <w:t xml:space="preserve">3.2. Moderator</w:t>
               <w:tab/>
               <w:t xml:space="preserve">4</w:t>
             </w:r>
@@ -950,38 +919,8 @@
                 <w:rtl w:val="0"/>
               </w:rPr>
               <w:t xml:space="preserve">5.1. Registracija korisnika</w:t>
-              <w:tab/>
-              <w:t xml:space="preserve">6</w:t>
             </w:r>
           </w:hyperlink>
-          <w:r>
-            <w:rPr>
-              <w:rtl w:val="0"/>
-            </w:rPr>
-          </w:r>
-        </w:p>
-        <w:p>
-          <w:pPr>
-            <w:widowControl w:val="0"/>
-            <w:tabs>
-              <w:tab w:val="right" w:leader="none" w:pos="12000"/>
-            </w:tabs>
-            <w:spacing w:before="60" w:line="240" w:lineRule="auto"/>
-            <w:ind w:left="360" w:firstLine="0"/>
-            <w:rPr>
-              <w:rFonts w:ascii="Arial" w:cs="Arial" w:eastAsia="Arial" w:hAnsi="Arial"/>
-              <w:b w:val="0"/>
-              <w:i w:val="0"/>
-              <w:smallCaps w:val="0"/>
-              <w:strike w:val="0"/>
-              <w:color w:val="000000"/>
-              <w:sz w:val="22"/>
-              <w:szCs w:val="22"/>
-              <w:u w:val="none"/>
-              <w:shd w:fill="auto" w:val="clear"/>
-              <w:vertAlign w:val="baseline"/>
-            </w:rPr>
-          </w:pPr>
           <w:hyperlink w:anchor="_ttm8w9u066e5">
             <w:r>
               <w:rPr>
@@ -998,7 +937,6 @@
                 <w:vertAlign w:val="baseline"/>
                 <w:rtl w:val="0"/>
               </w:rPr>
-              <w:t xml:space="preserve">5.2. Zahtev za moderatorskim nalogom</w:t>
               <w:tab/>
               <w:t xml:space="preserve">6</w:t>
             </w:r>
@@ -2023,7 +1961,33 @@
                 <w:vertAlign w:val="baseline"/>
                 <w:rtl w:val="0"/>
               </w:rPr>
-              <w:t xml:space="preserve">9.2. Uputstvo za moderatore</w:t>
+              <w:t xml:space="preserve">9.2. Uputstvo za </w:t>
+            </w:r>
+          </w:hyperlink>
+          <w:hyperlink w:anchor="_f2iwf8iy1vvk">
+            <w:r>
+              <w:rPr>
+                <w:rtl w:val="0"/>
+              </w:rPr>
+              <w:t xml:space="preserve">administratore</w:t>
+            </w:r>
+          </w:hyperlink>
+          <w:hyperlink w:anchor="_f2iwf8iy1vvk">
+            <w:r>
+              <w:rPr>
+                <w:rFonts w:ascii="Arial" w:cs="Arial" w:eastAsia="Arial" w:hAnsi="Arial"/>
+                <w:b w:val="0"/>
+                <w:i w:val="0"/>
+                <w:smallCaps w:val="0"/>
+                <w:strike w:val="0"/>
+                <w:color w:val="000000"/>
+                <w:sz w:val="22"/>
+                <w:szCs w:val="22"/>
+                <w:u w:val="none"/>
+                <w:shd w:fill="auto" w:val="clear"/>
+                <w:vertAlign w:val="baseline"/>
+                <w:rtl w:val="0"/>
+              </w:rPr>
               <w:tab/>
               <w:t xml:space="preserve">10</w:t>
             </w:r>
@@ -2229,7 +2193,7 @@
           <w:szCs w:val="24"/>
           <w:rtl w:val="0"/>
         </w:rPr>
-        <w:t xml:space="preserve">Aplikacija Majstor bi trebalo korisnicima da reši problem efikasnog pronalaženja majstora za kućne poslove. Pored ovog, aplikacija treba da omogući lakši i efikasniji način majstorima da nađu posao. Korisnici bi mogli da postave probleme koje imaju u kući uz opis problema i slike, na koji bi majstori mogli da se prijave sa predloženom cenom i terminom. Korisnik koji je postavio problem bi mogao posle toga od više ponuda da izabere onu koja mu najviše odgovara. Sistem bi takođe implementirao mehanizme ocenjivanja i poverenja, uz opcije da se dolazak majstora na lice mesta verifikuje skeniranjem QR koda od strane korisnika pomoću aplikacije, obavljeni posao oceni i potencijalno prijavi nestručno i nesavesno ponašanje majstora, kao i mnoge druge funkcionalnosti koje bi bile implementirane uz posredstvo moderatorskog tima sistema i koje bi omogućile pouzdan i siguran način da se pronađe odgovarajući majstor.</w:t>
+        <w:t xml:space="preserve">Aplikacija Majstor bi trebalo korisnicima da reši problem efikasnog pronalaženja majstora za kućne poslove. Pored ovog, aplikacija treba da omogući lakši i efikasniji način majstorima da nađu posao. Korisnici bi mogli da postave probleme koje imaju u kući uz opis problema i slike, na koji bi majstori mogli da se prijave sa predloženom cenom i terminom. Korisnik koji je postavio problem bi mogao posle toga od više ponuda da izabere onu koja mu najviše odgovara. Sistem bi takođe implementirao mehanizme ocenjivanja i poverenja, uz opcije da se dolazak majstora na lice mesta verifikuje skeniranjem QR koda od strane korisnika pomoću aplikacije, obavljeni posao oceni i potencijalno prijavi nestručno i nesavesno ponašanje majstora, kao i mnoge druge funkcionalnosti koje bi bile implementirane uz posredstvo administratorskog tima sistema i koje bi omogućile pouzdan i siguran način da se pronađe odgovarajući majstor.</w:t>
       </w:r>
       <w:r>
         <w:rPr>
@@ -2297,10 +2261,10 @@
     <w:p>
       <w:pPr>
         <w:numPr>
-          <w:ilvl w:val="0"/>
+          <w:ilvl w:val="1"/>
           <w:numId w:val="1"/>
         </w:numPr>
-        <w:ind w:left="2160" w:hanging="360"/>
+        <w:ind w:left="2880" w:hanging="360"/>
         <w:rPr>
           <w:sz w:val="24"/>
           <w:szCs w:val="24"/>
@@ -2313,7 +2277,29 @@
           <w:szCs w:val="24"/>
           <w:rtl w:val="0"/>
         </w:rPr>
-        <w:t xml:space="preserve">Moderator</w:t>
+        <w:t xml:space="preserve">Uloga klijenta</w:t>
+      </w:r>
+    </w:p>
+    <w:p>
+      <w:pPr>
+        <w:numPr>
+          <w:ilvl w:val="1"/>
+          <w:numId w:val="1"/>
+        </w:numPr>
+        <w:ind w:left="2880" w:hanging="360"/>
+        <w:rPr>
+          <w:sz w:val="24"/>
+          <w:szCs w:val="24"/>
+          <w:u w:val="none"/>
+        </w:rPr>
+      </w:pPr>
+      <w:r>
+        <w:rPr>
+          <w:sz w:val="24"/>
+          <w:szCs w:val="24"/>
+          <w:rtl w:val="0"/>
+        </w:rPr>
+        <w:t xml:space="preserve">Uloga majstora</w:t>
       </w:r>
     </w:p>
     <w:p>
@@ -2407,31 +2393,69 @@
         </w:numPr>
         <w:ind w:left="1440" w:hanging="360"/>
       </w:pPr>
-      <w:bookmarkStart w:colFirst="0" w:colLast="0" w:name="_sz7xb14dbq6y" w:id="14"/>
+      <w:bookmarkStart w:colFirst="0" w:colLast="0" w:name="_zi5pfrutlohn" w:id="14"/>
       <w:bookmarkEnd w:id="14"/>
       <w:r>
         <w:rPr>
           <w:rtl w:val="0"/>
         </w:rPr>
-        <w:t xml:space="preserve">Moderator</w:t>
+        <w:t xml:space="preserve">Administrator</w:t>
       </w:r>
     </w:p>
     <w:p>
       <w:pPr>
         <w:ind w:left="1440" w:firstLine="0"/>
         <w:jc w:val="both"/>
-        <w:rPr>
-          <w:sz w:val="24"/>
-          <w:szCs w:val="24"/>
-        </w:rPr>
-      </w:pPr>
-      <w:r>
-        <w:rPr>
-          <w:sz w:val="24"/>
-          <w:szCs w:val="24"/>
-          <w:rtl w:val="0"/>
-        </w:rPr>
-        <w:t xml:space="preserve">Moderator ima ulogu u verifikaciji i proveri ocena unetih od strane klijenata i majstora, filtrira ili obriše lažne oglase i slično… Problem sa nekim korisnikom se kroz aplikaciju prijavljuje moderatorskom timu.</w:t>
+        <w:rPr/>
+      </w:pPr>
+      <w:r>
+        <w:rPr>
+          <w:sz w:val="24"/>
+          <w:szCs w:val="24"/>
+          <w:rtl w:val="0"/>
+        </w:rPr>
+        <w:t xml:space="preserve">Administrator ima mogućnost da postavi ili ukloni naloge ili naloge korisnika ukoliko za to ima potrebe, kao i oglase koji krše pravila aplikacije.</w:t>
+      </w:r>
+      <w:r>
+        <w:rPr>
+          <w:rtl w:val="0"/>
+        </w:rPr>
+      </w:r>
+    </w:p>
+    <w:p>
+      <w:pPr>
+        <w:pStyle w:val="Heading1"/>
+        <w:numPr>
+          <w:ilvl w:val="0"/>
+          <w:numId w:val="3"/>
+        </w:numPr>
+        <w:ind w:left="720" w:hanging="360"/>
+      </w:pPr>
+      <w:bookmarkStart w:colFirst="0" w:colLast="0" w:name="_5ynf3eiwhphm" w:id="15"/>
+      <w:bookmarkEnd w:id="15"/>
+      <w:r>
+        <w:rPr>
+          <w:rtl w:val="0"/>
+        </w:rPr>
+        <w:t xml:space="preserve">Opis proizvoda</w:t>
+      </w:r>
+    </w:p>
+    <w:p>
+      <w:pPr>
+        <w:ind w:left="0" w:firstLine="0"/>
+        <w:jc w:val="both"/>
+        <w:rPr>
+          <w:sz w:val="24"/>
+          <w:szCs w:val="24"/>
+        </w:rPr>
+      </w:pPr>
+      <w:r>
+        <w:rPr>
+          <w:sz w:val="24"/>
+          <w:szCs w:val="24"/>
+          <w:rtl w:val="0"/>
+        </w:rPr>
+        <w:t xml:space="preserve">U ovoj sekciji opisani su osnovni pojmovi od značaja za sistem. Dat je pregled arhitekture sistema na najvišem nivou i sumirane su glavne karakteristike sa stanovišta pogodnosti za korisnike.</w:t>
       </w:r>
     </w:p>
     <w:p>
@@ -2442,85 +2466,11 @@
           <w:numId w:val="3"/>
         </w:numPr>
         <w:ind w:left="1440" w:hanging="360"/>
-      </w:pPr>
-      <w:bookmarkStart w:colFirst="0" w:colLast="0" w:name="_zi5pfrutlohn" w:id="15"/>
-      <w:bookmarkEnd w:id="15"/>
-      <w:r>
-        <w:rPr>
-          <w:rtl w:val="0"/>
-        </w:rPr>
-        <w:t xml:space="preserve">Administrator</w:t>
-      </w:r>
-    </w:p>
-    <w:p>
-      <w:pPr>
-        <w:ind w:left="1440" w:firstLine="0"/>
         <w:jc w:val="both"/>
         <w:rPr/>
       </w:pPr>
-      <w:r>
-        <w:rPr>
-          <w:sz w:val="24"/>
-          <w:szCs w:val="24"/>
-          <w:rtl w:val="0"/>
-        </w:rPr>
-        <w:t xml:space="preserve">Administrator ima mogućnost da postavi ili ukloni moderatorske naloge ili naloge korisnika ukoliko za to ima potrebe…</w:t>
-      </w:r>
-      <w:r>
-        <w:rPr>
-          <w:rtl w:val="0"/>
-        </w:rPr>
-      </w:r>
-    </w:p>
-    <w:p>
-      <w:pPr>
-        <w:pStyle w:val="Heading1"/>
-        <w:numPr>
-          <w:ilvl w:val="0"/>
-          <w:numId w:val="3"/>
-        </w:numPr>
-        <w:ind w:left="720" w:hanging="360"/>
-      </w:pPr>
-      <w:bookmarkStart w:colFirst="0" w:colLast="0" w:name="_5ynf3eiwhphm" w:id="16"/>
+      <w:bookmarkStart w:colFirst="0" w:colLast="0" w:name="_kaf3r4p0fb62" w:id="16"/>
       <w:bookmarkEnd w:id="16"/>
-      <w:r>
-        <w:rPr>
-          <w:rtl w:val="0"/>
-        </w:rPr>
-        <w:t xml:space="preserve">Opis proizvoda</w:t>
-      </w:r>
-    </w:p>
-    <w:p>
-      <w:pPr>
-        <w:ind w:left="0" w:firstLine="0"/>
-        <w:jc w:val="both"/>
-        <w:rPr>
-          <w:sz w:val="24"/>
-          <w:szCs w:val="24"/>
-        </w:rPr>
-      </w:pPr>
-      <w:r>
-        <w:rPr>
-          <w:sz w:val="24"/>
-          <w:szCs w:val="24"/>
-          <w:rtl w:val="0"/>
-        </w:rPr>
-        <w:t xml:space="preserve">U ovoj sekciji opisani su osnovni pojmovi od značaja za sistem. Dat je pregled arhitekture sistema na najvišem nivou i sumirane su glavne karakteristike sa stanovišta pogodnosti za korisnike.</w:t>
-      </w:r>
-    </w:p>
-    <w:p>
-      <w:pPr>
-        <w:pStyle w:val="Heading2"/>
-        <w:numPr>
-          <w:ilvl w:val="1"/>
-          <w:numId w:val="3"/>
-        </w:numPr>
-        <w:ind w:left="1440" w:hanging="360"/>
-        <w:jc w:val="both"/>
-        <w:rPr/>
-      </w:pPr>
-      <w:bookmarkStart w:colFirst="0" w:colLast="0" w:name="_kaf3r4p0fb62" w:id="17"/>
-      <w:bookmarkEnd w:id="17"/>
       <w:r>
         <w:rPr>
           <w:rtl w:val="0"/>
@@ -2660,8 +2610,8 @@
         <w:jc w:val="both"/>
         <w:rPr/>
       </w:pPr>
-      <w:bookmarkStart w:colFirst="0" w:colLast="0" w:name="_ryv3lcdx57sl" w:id="18"/>
-      <w:bookmarkEnd w:id="18"/>
+      <w:bookmarkStart w:colFirst="0" w:colLast="0" w:name="_ryv3lcdx57sl" w:id="17"/>
+      <w:bookmarkEnd w:id="17"/>
       <w:r>
         <w:rPr>
           <w:rtl w:val="0"/>
@@ -3140,8 +3090,8 @@
           <w:u w:val="none"/>
         </w:rPr>
       </w:pPr>
-      <w:bookmarkStart w:colFirst="0" w:colLast="0" w:name="_30i23zi2b4ai" w:id="19"/>
-      <w:bookmarkEnd w:id="19"/>
+      <w:bookmarkStart w:colFirst="0" w:colLast="0" w:name="_30i23zi2b4ai" w:id="18"/>
+      <w:bookmarkEnd w:id="18"/>
       <w:r>
         <w:rPr>
           <w:rtl w:val="0"/>
@@ -3226,8 +3176,8 @@
         </w:numPr>
         <w:ind w:left="720" w:hanging="360"/>
       </w:pPr>
-      <w:bookmarkStart w:colFirst="0" w:colLast="0" w:name="_d1dtfmpvsahg" w:id="20"/>
-      <w:bookmarkEnd w:id="20"/>
+      <w:bookmarkStart w:colFirst="0" w:colLast="0" w:name="_d1dtfmpvsahg" w:id="19"/>
+      <w:bookmarkEnd w:id="19"/>
       <w:r>
         <w:rPr>
           <w:rtl w:val="0"/>
@@ -3262,8 +3212,8 @@
         </w:numPr>
         <w:ind w:left="1440" w:hanging="360"/>
       </w:pPr>
-      <w:bookmarkStart w:colFirst="0" w:colLast="0" w:name="_r0doabrxtvo4" w:id="21"/>
-      <w:bookmarkEnd w:id="21"/>
+      <w:bookmarkStart w:colFirst="0" w:colLast="0" w:name="_r0doabrxtvo4" w:id="20"/>
+      <w:bookmarkEnd w:id="20"/>
       <w:r>
         <w:rPr>
           <w:rtl w:val="0"/>
@@ -3301,8 +3251,8 @@
         <w:ind w:left="1440" w:hanging="360"/>
         <w:rPr/>
       </w:pPr>
-      <w:bookmarkStart w:colFirst="0" w:colLast="0" w:name="_6eehrojmwe3l" w:id="22"/>
-      <w:bookmarkEnd w:id="22"/>
+      <w:bookmarkStart w:colFirst="0" w:colLast="0" w:name="_6eehrojmwe3l" w:id="21"/>
+      <w:bookmarkEnd w:id="21"/>
       <w:r>
         <w:rPr>
           <w:rtl w:val="0"/>
@@ -3327,7 +3277,7 @@
           <w:szCs w:val="24"/>
           <w:rtl w:val="0"/>
         </w:rPr>
-        <w:t xml:space="preserve">Administrator sistema ima ista ovlašćenja kao i moderator, sa dodatkom da može da odobrava zahteve sa moderatorskim nalogom. Administrator je u takođe mogućnosti da briše naloge/oglase na osnovu prijava. </w:t>
+        <w:t xml:space="preserve">Administrator sistema ima najveća ovlašćenja, gde može da odobrava zahteve za drugim administratorskim nalogom. Administrator je u takođe mogućnosti da briše naloge/oglase na osnovu prijava. </w:t>
       </w:r>
       <w:r>
         <w:rPr>
@@ -3345,8 +3295,8 @@
         <w:ind w:left="1440" w:hanging="360"/>
         <w:rPr/>
       </w:pPr>
-      <w:bookmarkStart w:colFirst="0" w:colLast="0" w:name="_bqfnhfpzctx6" w:id="23"/>
-      <w:bookmarkEnd w:id="23"/>
+      <w:bookmarkStart w:colFirst="0" w:colLast="0" w:name="_bqfnhfpzctx6" w:id="22"/>
+      <w:bookmarkEnd w:id="22"/>
       <w:r>
         <w:rPr>
           <w:rtl w:val="0"/>
@@ -3398,8 +3348,8 @@
         <w:ind w:left="2160" w:hanging="360"/>
         <w:rPr/>
       </w:pPr>
-      <w:bookmarkStart w:colFirst="0" w:colLast="0" w:name="_qsr5b9waat2x" w:id="24"/>
-      <w:bookmarkEnd w:id="24"/>
+      <w:bookmarkStart w:colFirst="0" w:colLast="0" w:name="_qsr5b9waat2x" w:id="23"/>
+      <w:bookmarkEnd w:id="23"/>
       <w:r>
         <w:rPr>
           <w:rtl w:val="0"/>
@@ -3442,8 +3392,8 @@
         <w:ind w:left="2160" w:hanging="360"/>
         <w:rPr/>
       </w:pPr>
-      <w:bookmarkStart w:colFirst="0" w:colLast="0" w:name="_4jjmp3q9g0z3" w:id="25"/>
-      <w:bookmarkEnd w:id="25"/>
+      <w:bookmarkStart w:colFirst="0" w:colLast="0" w:name="_4jjmp3q9g0z3" w:id="24"/>
+      <w:bookmarkEnd w:id="24"/>
       <w:r>
         <w:rPr>
           <w:rtl w:val="0"/>
@@ -3486,8 +3436,8 @@
         <w:ind w:left="2160" w:hanging="360"/>
         <w:rPr/>
       </w:pPr>
-      <w:bookmarkStart w:colFirst="0" w:colLast="0" w:name="_qkzxgjrbr8ut" w:id="26"/>
-      <w:bookmarkEnd w:id="26"/>
+      <w:bookmarkStart w:colFirst="0" w:colLast="0" w:name="_qkzxgjrbr8ut" w:id="25"/>
+      <w:bookmarkEnd w:id="25"/>
       <w:r>
         <w:rPr>
           <w:rtl w:val="0"/>
@@ -3529,8 +3479,8 @@
         </w:numPr>
         <w:ind w:left="2160" w:hanging="360"/>
       </w:pPr>
-      <w:bookmarkStart w:colFirst="0" w:colLast="0" w:name="_599d0cnihn9i" w:id="27"/>
-      <w:bookmarkEnd w:id="27"/>
+      <w:bookmarkStart w:colFirst="0" w:colLast="0" w:name="_599d0cnihn9i" w:id="26"/>
+      <w:bookmarkEnd w:id="26"/>
       <w:r>
         <w:rPr>
           <w:rtl w:val="0"/>
@@ -3573,8 +3523,8 @@
         <w:ind w:left="2160" w:hanging="360"/>
         <w:rPr/>
       </w:pPr>
-      <w:bookmarkStart w:colFirst="0" w:colLast="0" w:name="_3c8tmm1f8poz" w:id="28"/>
-      <w:bookmarkEnd w:id="28"/>
+      <w:bookmarkStart w:colFirst="0" w:colLast="0" w:name="_3c8tmm1f8poz" w:id="27"/>
+      <w:bookmarkEnd w:id="27"/>
       <w:r>
         <w:rPr>
           <w:rtl w:val="0"/>
@@ -3633,8 +3583,8 @@
         <w:ind w:left="1440" w:hanging="360"/>
         <w:rPr/>
       </w:pPr>
-      <w:bookmarkStart w:colFirst="0" w:colLast="0" w:name="_x1u15hfoikao" w:id="29"/>
-      <w:bookmarkEnd w:id="29"/>
+      <w:bookmarkStart w:colFirst="0" w:colLast="0" w:name="_x1u15hfoikao" w:id="28"/>
+      <w:bookmarkEnd w:id="28"/>
       <w:r>
         <w:rPr>
           <w:rtl w:val="0"/>
@@ -3664,8 +3614,8 @@
         <w:ind w:left="2160" w:hanging="360"/>
         <w:rPr/>
       </w:pPr>
-      <w:bookmarkStart w:colFirst="0" w:colLast="0" w:name="_w6x957dgo89f" w:id="30"/>
-      <w:bookmarkEnd w:id="30"/>
+      <w:bookmarkStart w:colFirst="0" w:colLast="0" w:name="_w6x957dgo89f" w:id="29"/>
+      <w:bookmarkEnd w:id="29"/>
       <w:r>
         <w:rPr>
           <w:rtl w:val="0"/>
@@ -3701,8 +3651,8 @@
         <w:ind w:left="2160" w:hanging="360"/>
         <w:rPr/>
       </w:pPr>
-      <w:bookmarkStart w:colFirst="0" w:colLast="0" w:name="_m1bx4fyambf9" w:id="31"/>
-      <w:bookmarkEnd w:id="31"/>
+      <w:bookmarkStart w:colFirst="0" w:colLast="0" w:name="_m1bx4fyambf9" w:id="30"/>
+      <w:bookmarkEnd w:id="30"/>
       <w:r>
         <w:rPr>
           <w:rtl w:val="0"/>
@@ -3850,8 +3800,8 @@
         <w:ind w:left="1440" w:hanging="360"/>
         <w:rPr/>
       </w:pPr>
-      <w:bookmarkStart w:colFirst="0" w:colLast="0" w:name="_r4ljpk3toskz" w:id="32"/>
-      <w:bookmarkEnd w:id="32"/>
+      <w:bookmarkStart w:colFirst="0" w:colLast="0" w:name="_r4ljpk3toskz" w:id="31"/>
+      <w:bookmarkEnd w:id="31"/>
       <w:r>
         <w:rPr>
           <w:rtl w:val="0"/>
@@ -3870,8 +3820,8 @@
         <w:ind w:left="2160" w:hanging="360"/>
         <w:rPr/>
       </w:pPr>
-      <w:bookmarkStart w:colFirst="0" w:colLast="0" w:name="_73m43qbn1lbj" w:id="33"/>
-      <w:bookmarkEnd w:id="33"/>
+      <w:bookmarkStart w:colFirst="0" w:colLast="0" w:name="_73m43qbn1lbj" w:id="32"/>
+      <w:bookmarkEnd w:id="32"/>
       <w:r>
         <w:rPr>
           <w:rtl w:val="0"/>
@@ -3908,8 +3858,8 @@
         <w:ind w:left="2160" w:hanging="360"/>
         <w:rPr/>
       </w:pPr>
-      <w:bookmarkStart w:colFirst="0" w:colLast="0" w:name="_xk2giogi1iv2" w:id="34"/>
-      <w:bookmarkEnd w:id="34"/>
+      <w:bookmarkStart w:colFirst="0" w:colLast="0" w:name="_xk2giogi1iv2" w:id="33"/>
+      <w:bookmarkEnd w:id="33"/>
       <w:r>
         <w:rPr>
           <w:rtl w:val="0"/>
@@ -4191,8 +4141,8 @@
         </w:numPr>
         <w:ind w:left="720" w:hanging="360"/>
       </w:pPr>
-      <w:bookmarkStart w:colFirst="0" w:colLast="0" w:name="_dknf5z442ave" w:id="35"/>
-      <w:bookmarkEnd w:id="35"/>
+      <w:bookmarkStart w:colFirst="0" w:colLast="0" w:name="_dknf5z442ave" w:id="34"/>
+      <w:bookmarkEnd w:id="34"/>
       <w:r>
         <w:rPr>
           <w:rtl w:val="0"/>
@@ -4262,8 +4212,8 @@
         </w:numPr>
         <w:ind w:left="720" w:hanging="360"/>
       </w:pPr>
-      <w:bookmarkStart w:colFirst="0" w:colLast="0" w:name="_h0gb0tqw0u0k" w:id="36"/>
-      <w:bookmarkEnd w:id="36"/>
+      <w:bookmarkStart w:colFirst="0" w:colLast="0" w:name="_h0gb0tqw0u0k" w:id="35"/>
+      <w:bookmarkEnd w:id="35"/>
       <w:r>
         <w:rPr>
           <w:rtl w:val="0"/>
@@ -4298,8 +4248,8 @@
         </w:numPr>
         <w:ind w:left="720" w:hanging="360"/>
       </w:pPr>
-      <w:bookmarkStart w:colFirst="0" w:colLast="0" w:name="_hchye2m6hy42" w:id="37"/>
-      <w:bookmarkEnd w:id="37"/>
+      <w:bookmarkStart w:colFirst="0" w:colLast="0" w:name="_hchye2m6hy42" w:id="36"/>
+      <w:bookmarkEnd w:id="36"/>
       <w:r>
         <w:rPr>
           <w:rtl w:val="0"/>
@@ -4317,8 +4267,8 @@
         <w:spacing w:before="200" w:lineRule="auto"/>
         <w:ind w:left="1440" w:hanging="360"/>
       </w:pPr>
-      <w:bookmarkStart w:colFirst="0" w:colLast="0" w:name="_35aa0yvuj3zb" w:id="38"/>
-      <w:bookmarkEnd w:id="38"/>
+      <w:bookmarkStart w:colFirst="0" w:colLast="0" w:name="_35aa0yvuj3zb" w:id="37"/>
+      <w:bookmarkEnd w:id="37"/>
       <w:r>
         <w:rPr>
           <w:rtl w:val="0"/>
@@ -4353,8 +4303,8 @@
         </w:numPr>
         <w:ind w:left="1440" w:hanging="360"/>
       </w:pPr>
-      <w:bookmarkStart w:colFirst="0" w:colLast="0" w:name="_yhf9qrl34iu2" w:id="39"/>
-      <w:bookmarkEnd w:id="39"/>
+      <w:bookmarkStart w:colFirst="0" w:colLast="0" w:name="_yhf9qrl34iu2" w:id="38"/>
+      <w:bookmarkEnd w:id="38"/>
       <w:r>
         <w:rPr>
           <w:rtl w:val="0"/>
@@ -4391,8 +4341,8 @@
         </w:numPr>
         <w:ind w:left="720" w:hanging="360"/>
       </w:pPr>
-      <w:bookmarkStart w:colFirst="0" w:colLast="0" w:name="_c1kdayj18esd" w:id="40"/>
-      <w:bookmarkEnd w:id="40"/>
+      <w:bookmarkStart w:colFirst="0" w:colLast="0" w:name="_c1kdayj18esd" w:id="39"/>
+      <w:bookmarkEnd w:id="39"/>
       <w:r>
         <w:rPr>
           <w:rtl w:val="0"/>
@@ -4411,8 +4361,8 @@
         <w:ind w:left="1440" w:hanging="360"/>
         <w:rPr/>
       </w:pPr>
-      <w:bookmarkStart w:colFirst="0" w:colLast="0" w:name="_z456cxdi3tst" w:id="41"/>
-      <w:bookmarkEnd w:id="41"/>
+      <w:bookmarkStart w:colFirst="0" w:colLast="0" w:name="_z456cxdi3tst" w:id="40"/>
+      <w:bookmarkEnd w:id="40"/>
       <w:r>
         <w:rPr>
           <w:rtl w:val="0"/>
@@ -4456,13 +4406,13 @@
         <w:jc w:val="both"/>
         <w:rPr/>
       </w:pPr>
-      <w:bookmarkStart w:colFirst="0" w:colLast="0" w:name="_f2iwf8iy1vvk" w:id="42"/>
-      <w:bookmarkEnd w:id="42"/>
-      <w:r>
-        <w:rPr>
-          <w:rtl w:val="0"/>
-        </w:rPr>
-        <w:t xml:space="preserve">Uputstvo za moderatore</w:t>
+      <w:bookmarkStart w:colFirst="0" w:colLast="0" w:name="_f2iwf8iy1vvk" w:id="41"/>
+      <w:bookmarkEnd w:id="41"/>
+      <w:r>
+        <w:rPr>
+          <w:rtl w:val="0"/>
+        </w:rPr>
+        <w:t xml:space="preserve">Uputstvo za administratore</w:t>
       </w:r>
       <w:r>
         <w:rPr>
@@ -4482,7 +4432,7 @@
           <w:szCs w:val="24"/>
           <w:rtl w:val="0"/>
         </w:rPr>
-        <w:t xml:space="preserve">Uputstvo za moderatore zadrži instrukcije za rad moderatora. Instrukcije se sastoje od smernica u vezi moderacije oglasa ( šta oglasi smeju ili ne smeju sadržati, kakav format moraju poštovati, …) kao i korake koje moderatori treba da prate u slučaju prijave nekog problema od strane korisnika</w:t>
+        <w:t xml:space="preserve">Uputstvo za administratore zadrži instrukcije za rad administratora. Instrukcije se sastoje od smernica u vezi moderacije oglasa ( šta oglasi smeju ili ne smeju sadržati, kakav format moraju poštovati, …) kao i korake koje administratori treba da prate u slučaju prijave nekog problema od strane korisnika</w:t>
       </w:r>
       <w:r>
         <w:rPr>
@@ -4500,8 +4450,8 @@
         <w:ind w:left="720" w:hanging="360"/>
         <w:rPr/>
       </w:pPr>
-      <w:bookmarkStart w:colFirst="0" w:colLast="0" w:name="_hga5eknjtych" w:id="43"/>
-      <w:bookmarkEnd w:id="43"/>
+      <w:bookmarkStart w:colFirst="0" w:colLast="0" w:name="_hga5eknjtych" w:id="42"/>
+      <w:bookmarkEnd w:id="42"/>
       <w:r>
         <w:rPr>
           <w:rtl w:val="0"/>

</xml_diff>

<commit_message>
Fixed phase 2 document
</commit_message>
<xml_diff>
--- a/Faza 2 - idejno resenje/Tim Nedeljive muve - idejno rešenje projektnog zadatka.docx
+++ b/Faza 2 - idejno resenje/Tim Nedeljive muve - idejno rešenje projektnog zadatka.docx
@@ -560,24 +560,6 @@
                 <w:rtl w:val="0"/>
               </w:rPr>
               <w:t xml:space="preserve">3.1. Registrovan korisnik</w:t>
-            </w:r>
-          </w:hyperlink>
-          <w:hyperlink w:anchor="_sz7xb14dbq6y">
-            <w:r>
-              <w:rPr>
-                <w:rFonts w:ascii="Arial" w:cs="Arial" w:eastAsia="Arial" w:hAnsi="Arial"/>
-                <w:b w:val="0"/>
-                <w:i w:val="0"/>
-                <w:smallCaps w:val="0"/>
-                <w:strike w:val="0"/>
-                <w:color w:val="000000"/>
-                <w:sz w:val="22"/>
-                <w:szCs w:val="22"/>
-                <w:u w:val="none"/>
-                <w:shd w:fill="auto" w:val="clear"/>
-                <w:vertAlign w:val="baseline"/>
-                <w:rtl w:val="0"/>
-              </w:rPr>
               <w:tab/>
               <w:t xml:space="preserve">4</w:t>
             </w:r>
@@ -626,7 +608,7 @@
                 <w:vertAlign w:val="baseline"/>
                 <w:rtl w:val="0"/>
               </w:rPr>
-              <w:t xml:space="preserve">3.3. Administrator</w:t>
+              <w:t xml:space="preserve">3.2. Administrator</w:t>
               <w:tab/>
               <w:t xml:space="preserve">4</w:t>
             </w:r>
@@ -823,7 +805,7 @@
               </w:rPr>
               <w:t xml:space="preserve">4.3. Postojeće apklikacije na tržištu</w:t>
               <w:tab/>
-              <w:t xml:space="preserve">6</w:t>
+              <w:t xml:space="preserve">5</w:t>
             </w:r>
           </w:hyperlink>
           <w:r>
@@ -919,24 +901,6 @@
                 <w:rtl w:val="0"/>
               </w:rPr>
               <w:t xml:space="preserve">5.1. Registracija korisnika</w:t>
-            </w:r>
-          </w:hyperlink>
-          <w:hyperlink w:anchor="_ttm8w9u066e5">
-            <w:r>
-              <w:rPr>
-                <w:rFonts w:ascii="Arial" w:cs="Arial" w:eastAsia="Arial" w:hAnsi="Arial"/>
-                <w:b w:val="0"/>
-                <w:i w:val="0"/>
-                <w:smallCaps w:val="0"/>
-                <w:strike w:val="0"/>
-                <w:color w:val="000000"/>
-                <w:sz w:val="22"/>
-                <w:szCs w:val="22"/>
-                <w:u w:val="none"/>
-                <w:shd w:fill="auto" w:val="clear"/>
-                <w:vertAlign w:val="baseline"/>
-                <w:rtl w:val="0"/>
-              </w:rPr>
               <w:tab/>
               <w:t xml:space="preserve">6</w:t>
             </w:r>
@@ -985,7 +949,7 @@
                 <w:vertAlign w:val="baseline"/>
                 <w:rtl w:val="0"/>
               </w:rPr>
-              <w:t xml:space="preserve">5.3. Administriranje sistema</w:t>
+              <w:t xml:space="preserve">5.2. Administriranje sistema</w:t>
               <w:tab/>
               <w:t xml:space="preserve">6</w:t>
             </w:r>
@@ -1034,9 +998,9 @@
                 <w:vertAlign w:val="baseline"/>
                 <w:rtl w:val="0"/>
               </w:rPr>
-              <w:t xml:space="preserve">5.4. Kreiranje oglasa</w:t>
+              <w:t xml:space="preserve">5.3. Kreiranje oglasa</w:t>
               <w:tab/>
-              <w:t xml:space="preserve">7</w:t>
+              <w:t xml:space="preserve">6</w:t>
             </w:r>
           </w:hyperlink>
           <w:r>
@@ -1083,9 +1047,9 @@
                 <w:vertAlign w:val="baseline"/>
                 <w:rtl w:val="0"/>
               </w:rPr>
-              <w:t xml:space="preserve">5.4.1. Unošenje naslova oglasa</w:t>
+              <w:t xml:space="preserve">5.3.1. Unošenje naslova oglasa</w:t>
               <w:tab/>
-              <w:t xml:space="preserve">7</w:t>
+              <w:t xml:space="preserve">6</w:t>
             </w:r>
           </w:hyperlink>
           <w:r>
@@ -1132,9 +1096,9 @@
                 <w:vertAlign w:val="baseline"/>
                 <w:rtl w:val="0"/>
               </w:rPr>
-              <w:t xml:space="preserve">5.4.2. Unošenje opisa problema</w:t>
+              <w:t xml:space="preserve">5.3.2. Unošenje opisa problema</w:t>
               <w:tab/>
-              <w:t xml:space="preserve">7</w:t>
+              <w:t xml:space="preserve">6</w:t>
             </w:r>
           </w:hyperlink>
           <w:r>
@@ -1181,7 +1145,7 @@
                 <w:vertAlign w:val="baseline"/>
                 <w:rtl w:val="0"/>
               </w:rPr>
-              <w:t xml:space="preserve">5.4.3. Unošenje slika</w:t>
+              <w:t xml:space="preserve">5.3.3. Unošenje slika</w:t>
               <w:tab/>
               <w:t xml:space="preserve">7</w:t>
             </w:r>
@@ -1230,7 +1194,7 @@
                 <w:vertAlign w:val="baseline"/>
                 <w:rtl w:val="0"/>
               </w:rPr>
-              <w:t xml:space="preserve">5.4.4. Unošenje kategorija veština</w:t>
+              <w:t xml:space="preserve">5.3.4. Unošenje kategorija veština</w:t>
               <w:tab/>
               <w:t xml:space="preserve">7</w:t>
             </w:r>
@@ -1279,7 +1243,7 @@
                 <w:vertAlign w:val="baseline"/>
                 <w:rtl w:val="0"/>
               </w:rPr>
-              <w:t xml:space="preserve">5.4.5. Unošenje očekivane naplate</w:t>
+              <w:t xml:space="preserve">5.3.5. Unošenje očekivane naplate</w:t>
               <w:tab/>
               <w:t xml:space="preserve">7</w:t>
             </w:r>
@@ -1328,7 +1292,7 @@
                 <w:vertAlign w:val="baseline"/>
                 <w:rtl w:val="0"/>
               </w:rPr>
-              <w:t xml:space="preserve">5.5. Odgovaranje na oglas</w:t>
+              <w:t xml:space="preserve">5.4. Prijava na oglas</w:t>
               <w:tab/>
               <w:t xml:space="preserve">7</w:t>
             </w:r>
@@ -1377,7 +1341,7 @@
                 <w:vertAlign w:val="baseline"/>
                 <w:rtl w:val="0"/>
               </w:rPr>
-              <w:t xml:space="preserve">5.5.1. Unošenje cene</w:t>
+              <w:t xml:space="preserve">5.4.1. Unošenje cene</w:t>
               <w:tab/>
               <w:t xml:space="preserve">7</w:t>
             </w:r>
@@ -1426,9 +1390,9 @@
                 <w:vertAlign w:val="baseline"/>
                 <w:rtl w:val="0"/>
               </w:rPr>
-              <w:t xml:space="preserve">5.5.2. Unošenje ponude</w:t>
+              <w:t xml:space="preserve">5.4.2. Unošenje ponude</w:t>
               <w:tab/>
-              <w:t xml:space="preserve">8</w:t>
+              <w:t xml:space="preserve">7</w:t>
             </w:r>
           </w:hyperlink>
           <w:r>
@@ -1475,7 +1439,7 @@
                 <w:vertAlign w:val="baseline"/>
                 <w:rtl w:val="0"/>
               </w:rPr>
-              <w:t xml:space="preserve">5.6. Ocenjivanje i recenzija</w:t>
+              <w:t xml:space="preserve">5.5. Ocenjivanje i recenzija</w:t>
               <w:tab/>
               <w:t xml:space="preserve">8</w:t>
             </w:r>
@@ -1524,7 +1488,7 @@
                 <w:vertAlign w:val="baseline"/>
                 <w:rtl w:val="0"/>
               </w:rPr>
-              <w:t xml:space="preserve">5.6.1. Verifikacija obavljenog posla</w:t>
+              <w:t xml:space="preserve">5.5.1. Verifikacija obavljenog posla</w:t>
               <w:tab/>
               <w:t xml:space="preserve">8</w:t>
             </w:r>
@@ -1573,9 +1537,254 @@
                 <w:vertAlign w:val="baseline"/>
                 <w:rtl w:val="0"/>
               </w:rPr>
-              <w:t xml:space="preserve">5.6.2. Unošenje ocene i komentara</w:t>
+              <w:t xml:space="preserve">5.5.2. Unošenje ocene i komentara</w:t>
               <w:tab/>
               <w:t xml:space="preserve">8</w:t>
+            </w:r>
+          </w:hyperlink>
+          <w:r>
+            <w:rPr>
+              <w:rtl w:val="0"/>
+            </w:rPr>
+          </w:r>
+        </w:p>
+        <w:p>
+          <w:pPr>
+            <w:widowControl w:val="0"/>
+            <w:tabs>
+              <w:tab w:val="right" w:leader="none" w:pos="12000"/>
+            </w:tabs>
+            <w:spacing w:before="60" w:line="240" w:lineRule="auto"/>
+            <w:ind w:left="360" w:firstLine="0"/>
+            <w:rPr>
+              <w:rFonts w:ascii="Arial" w:cs="Arial" w:eastAsia="Arial" w:hAnsi="Arial"/>
+              <w:b w:val="0"/>
+              <w:i w:val="0"/>
+              <w:smallCaps w:val="0"/>
+              <w:strike w:val="0"/>
+              <w:color w:val="000000"/>
+              <w:sz w:val="22"/>
+              <w:szCs w:val="22"/>
+              <w:u w:val="none"/>
+              <w:shd w:fill="auto" w:val="clear"/>
+              <w:vertAlign w:val="baseline"/>
+            </w:rPr>
+          </w:pPr>
+          <w:hyperlink w:anchor="_szglcwfn5wjr">
+            <w:r>
+              <w:rPr>
+                <w:rFonts w:ascii="Arial" w:cs="Arial" w:eastAsia="Arial" w:hAnsi="Arial"/>
+                <w:b w:val="0"/>
+                <w:i w:val="0"/>
+                <w:smallCaps w:val="0"/>
+                <w:strike w:val="0"/>
+                <w:color w:val="000000"/>
+                <w:sz w:val="22"/>
+                <w:szCs w:val="22"/>
+                <w:u w:val="none"/>
+                <w:shd w:fill="auto" w:val="clear"/>
+                <w:vertAlign w:val="baseline"/>
+                <w:rtl w:val="0"/>
+              </w:rPr>
+              <w:t xml:space="preserve">5.6. Prihvatanje ponude za oglas</w:t>
+              <w:tab/>
+              <w:t xml:space="preserve">8</w:t>
+            </w:r>
+          </w:hyperlink>
+          <w:r>
+            <w:rPr>
+              <w:rtl w:val="0"/>
+            </w:rPr>
+          </w:r>
+        </w:p>
+        <w:p>
+          <w:pPr>
+            <w:widowControl w:val="0"/>
+            <w:tabs>
+              <w:tab w:val="right" w:leader="none" w:pos="12000"/>
+            </w:tabs>
+            <w:spacing w:before="60" w:line="240" w:lineRule="auto"/>
+            <w:ind w:left="720" w:firstLine="0"/>
+            <w:rPr>
+              <w:rFonts w:ascii="Arial" w:cs="Arial" w:eastAsia="Arial" w:hAnsi="Arial"/>
+              <w:b w:val="0"/>
+              <w:i w:val="0"/>
+              <w:smallCaps w:val="0"/>
+              <w:strike w:val="0"/>
+              <w:color w:val="000000"/>
+              <w:sz w:val="22"/>
+              <w:szCs w:val="22"/>
+              <w:u w:val="none"/>
+              <w:shd w:fill="auto" w:val="clear"/>
+              <w:vertAlign w:val="baseline"/>
+            </w:rPr>
+          </w:pPr>
+          <w:hyperlink w:anchor="_75wr3mqzl8rb">
+            <w:r>
+              <w:rPr>
+                <w:rFonts w:ascii="Arial" w:cs="Arial" w:eastAsia="Arial" w:hAnsi="Arial"/>
+                <w:b w:val="0"/>
+                <w:i w:val="0"/>
+                <w:smallCaps w:val="0"/>
+                <w:strike w:val="0"/>
+                <w:color w:val="000000"/>
+                <w:sz w:val="22"/>
+                <w:szCs w:val="22"/>
+                <w:u w:val="none"/>
+                <w:shd w:fill="auto" w:val="clear"/>
+                <w:vertAlign w:val="baseline"/>
+                <w:rtl w:val="0"/>
+              </w:rPr>
+              <w:t xml:space="preserve">5.6.1. Odabir ponude</w:t>
+              <w:tab/>
+              <w:t xml:space="preserve">8</w:t>
+            </w:r>
+          </w:hyperlink>
+          <w:r>
+            <w:rPr>
+              <w:rtl w:val="0"/>
+            </w:rPr>
+          </w:r>
+        </w:p>
+        <w:p>
+          <w:pPr>
+            <w:widowControl w:val="0"/>
+            <w:tabs>
+              <w:tab w:val="right" w:leader="none" w:pos="12000"/>
+            </w:tabs>
+            <w:spacing w:before="60" w:line="240" w:lineRule="auto"/>
+            <w:ind w:left="360" w:firstLine="0"/>
+            <w:rPr>
+              <w:rFonts w:ascii="Arial" w:cs="Arial" w:eastAsia="Arial" w:hAnsi="Arial"/>
+              <w:b w:val="0"/>
+              <w:i w:val="0"/>
+              <w:smallCaps w:val="0"/>
+              <w:strike w:val="0"/>
+              <w:color w:val="000000"/>
+              <w:sz w:val="22"/>
+              <w:szCs w:val="22"/>
+              <w:u w:val="none"/>
+              <w:shd w:fill="auto" w:val="clear"/>
+              <w:vertAlign w:val="baseline"/>
+            </w:rPr>
+          </w:pPr>
+          <w:hyperlink w:anchor="_ksyvm63319u5">
+            <w:r>
+              <w:rPr>
+                <w:rFonts w:ascii="Arial" w:cs="Arial" w:eastAsia="Arial" w:hAnsi="Arial"/>
+                <w:b w:val="0"/>
+                <w:i w:val="0"/>
+                <w:smallCaps w:val="0"/>
+                <w:strike w:val="0"/>
+                <w:color w:val="000000"/>
+                <w:sz w:val="22"/>
+                <w:szCs w:val="22"/>
+                <w:u w:val="none"/>
+                <w:shd w:fill="auto" w:val="clear"/>
+                <w:vertAlign w:val="baseline"/>
+                <w:rtl w:val="0"/>
+              </w:rPr>
+              <w:t xml:space="preserve">5.7. Razgovor između majstora i klijenta</w:t>
+              <w:tab/>
+              <w:t xml:space="preserve">9</w:t>
+            </w:r>
+          </w:hyperlink>
+          <w:r>
+            <w:rPr>
+              <w:rtl w:val="0"/>
+            </w:rPr>
+          </w:r>
+        </w:p>
+        <w:p>
+          <w:pPr>
+            <w:widowControl w:val="0"/>
+            <w:tabs>
+              <w:tab w:val="right" w:leader="none" w:pos="12000"/>
+            </w:tabs>
+            <w:spacing w:before="60" w:line="240" w:lineRule="auto"/>
+            <w:ind w:left="720" w:firstLine="0"/>
+            <w:rPr>
+              <w:rFonts w:ascii="Arial" w:cs="Arial" w:eastAsia="Arial" w:hAnsi="Arial"/>
+              <w:b w:val="0"/>
+              <w:i w:val="0"/>
+              <w:smallCaps w:val="0"/>
+              <w:strike w:val="0"/>
+              <w:color w:val="000000"/>
+              <w:sz w:val="22"/>
+              <w:szCs w:val="22"/>
+              <w:u w:val="none"/>
+              <w:shd w:fill="auto" w:val="clear"/>
+              <w:vertAlign w:val="baseline"/>
+            </w:rPr>
+          </w:pPr>
+          <w:hyperlink w:anchor="_9nsaxmxm3czn">
+            <w:r>
+              <w:rPr>
+                <w:rFonts w:ascii="Arial" w:cs="Arial" w:eastAsia="Arial" w:hAnsi="Arial"/>
+                <w:b w:val="0"/>
+                <w:i w:val="0"/>
+                <w:smallCaps w:val="0"/>
+                <w:strike w:val="0"/>
+                <w:color w:val="000000"/>
+                <w:sz w:val="22"/>
+                <w:szCs w:val="22"/>
+                <w:u w:val="none"/>
+                <w:shd w:fill="auto" w:val="clear"/>
+                <w:vertAlign w:val="baseline"/>
+                <w:rtl w:val="0"/>
+              </w:rPr>
+              <w:t xml:space="preserve">5.7.1. Slanje poruka</w:t>
+              <w:tab/>
+              <w:t xml:space="preserve">9</w:t>
+            </w:r>
+          </w:hyperlink>
+          <w:r>
+            <w:rPr>
+              <w:rtl w:val="0"/>
+            </w:rPr>
+          </w:r>
+        </w:p>
+        <w:p>
+          <w:pPr>
+            <w:widowControl w:val="0"/>
+            <w:tabs>
+              <w:tab w:val="right" w:leader="none" w:pos="12000"/>
+            </w:tabs>
+            <w:spacing w:before="60" w:line="240" w:lineRule="auto"/>
+            <w:ind w:left="720" w:firstLine="0"/>
+            <w:rPr>
+              <w:rFonts w:ascii="Arial" w:cs="Arial" w:eastAsia="Arial" w:hAnsi="Arial"/>
+              <w:b w:val="0"/>
+              <w:i w:val="0"/>
+              <w:smallCaps w:val="0"/>
+              <w:strike w:val="0"/>
+              <w:color w:val="000000"/>
+              <w:sz w:val="22"/>
+              <w:szCs w:val="22"/>
+              <w:u w:val="none"/>
+              <w:shd w:fill="auto" w:val="clear"/>
+              <w:vertAlign w:val="baseline"/>
+            </w:rPr>
+          </w:pPr>
+          <w:hyperlink w:anchor="_69hddnt6bb2n">
+            <w:r>
+              <w:rPr>
+                <w:rFonts w:ascii="Arial" w:cs="Arial" w:eastAsia="Arial" w:hAnsi="Arial"/>
+                <w:b w:val="0"/>
+                <w:i w:val="0"/>
+                <w:smallCaps w:val="0"/>
+                <w:strike w:val="0"/>
+                <w:color w:val="000000"/>
+                <w:sz w:val="22"/>
+                <w:szCs w:val="22"/>
+                <w:u w:val="none"/>
+                <w:shd w:fill="auto" w:val="clear"/>
+                <w:vertAlign w:val="baseline"/>
+                <w:rtl w:val="0"/>
+              </w:rPr>
+              <w:t xml:space="preserve">5.7.2. Pravljenje konačnog dogovora</w:t>
+              <w:tab/>
+              <w:t xml:space="preserve">9</w:t>
             </w:r>
           </w:hyperlink>
           <w:r>
@@ -1623,7 +1832,7 @@
               </w:rPr>
               <w:t xml:space="preserve">6. Pretpostavke i ograničenja</w:t>
               <w:tab/>
-              <w:t xml:space="preserve">8</w:t>
+              <w:t xml:space="preserve">9</w:t>
             </w:r>
           </w:hyperlink>
           <w:r>
@@ -1817,7 +2026,7 @@
               </w:rPr>
               <w:t xml:space="preserve">8.2. Ostali zahtevi</w:t>
               <w:tab/>
-              <w:t xml:space="preserve">9</w:t>
+              <w:t xml:space="preserve">10</w:t>
             </w:r>
           </w:hyperlink>
           <w:r>
@@ -1865,7 +2074,7 @@
               </w:rPr>
               <w:t xml:space="preserve">9. Zahtevi za korisničkom dokumentacijom</w:t>
               <w:tab/>
-              <w:t xml:space="preserve">9</w:t>
+              <w:t xml:space="preserve">10</w:t>
             </w:r>
           </w:hyperlink>
           <w:r>
@@ -1914,7 +2123,7 @@
               </w:rPr>
               <w:t xml:space="preserve">9.1. Uslovi korišćenja</w:t>
               <w:tab/>
-              <w:t xml:space="preserve">9</w:t>
+              <w:t xml:space="preserve">10</w:t>
             </w:r>
           </w:hyperlink>
           <w:r>
@@ -1961,33 +2170,7 @@
                 <w:vertAlign w:val="baseline"/>
                 <w:rtl w:val="0"/>
               </w:rPr>
-              <w:t xml:space="preserve">9.2. Uputstvo za </w:t>
-            </w:r>
-          </w:hyperlink>
-          <w:hyperlink w:anchor="_f2iwf8iy1vvk">
-            <w:r>
-              <w:rPr>
-                <w:rtl w:val="0"/>
-              </w:rPr>
-              <w:t xml:space="preserve">administratore</w:t>
-            </w:r>
-          </w:hyperlink>
-          <w:hyperlink w:anchor="_f2iwf8iy1vvk">
-            <w:r>
-              <w:rPr>
-                <w:rFonts w:ascii="Arial" w:cs="Arial" w:eastAsia="Arial" w:hAnsi="Arial"/>
-                <w:b w:val="0"/>
-                <w:i w:val="0"/>
-                <w:smallCaps w:val="0"/>
-                <w:strike w:val="0"/>
-                <w:color w:val="000000"/>
-                <w:sz w:val="22"/>
-                <w:szCs w:val="22"/>
-                <w:u w:val="none"/>
-                <w:shd w:fill="auto" w:val="clear"/>
-                <w:vertAlign w:val="baseline"/>
-                <w:rtl w:val="0"/>
-              </w:rPr>
+              <w:t xml:space="preserve">9.2. Uputstvo za administratore</w:t>
               <w:tab/>
               <w:t xml:space="preserve">10</w:t>
             </w:r>
@@ -3896,33 +4079,20 @@
     </w:p>
     <w:p>
       <w:pPr>
-        <w:ind w:left="1440" w:firstLine="0"/>
-        <w:jc w:val="both"/>
-        <w:rPr>
-          <w:sz w:val="24"/>
-          <w:szCs w:val="24"/>
-        </w:rPr>
-      </w:pPr>
-      <w:r>
-        <w:rPr>
-          <w:rtl w:val="0"/>
-        </w:rPr>
-      </w:r>
-    </w:p>
-    <w:p>
-      <w:pPr>
+        <w:pStyle w:val="Heading2"/>
         <w:numPr>
           <w:ilvl w:val="1"/>
           <w:numId w:val="3"/>
         </w:numPr>
+        <w:spacing w:after="0" w:afterAutospacing="0"/>
         <w:ind w:left="1440" w:hanging="360"/>
         <w:jc w:val="both"/>
         <w:rPr/>
       </w:pPr>
-      <w:r>
-        <w:rPr>
-          <w:sz w:val="32"/>
-          <w:szCs w:val="32"/>
+      <w:bookmarkStart w:colFirst="0" w:colLast="0" w:name="_szglcwfn5wjr" w:id="34"/>
+      <w:bookmarkEnd w:id="34"/>
+      <w:r>
+        <w:rPr>
           <w:rtl w:val="0"/>
         </w:rPr>
         <w:t xml:space="preserve">Prihvatanje ponude za oglas</w:t>
@@ -3930,185 +4100,148 @@
     </w:p>
     <w:p>
       <w:pPr>
+        <w:pStyle w:val="Heading3"/>
+        <w:numPr>
+          <w:ilvl w:val="2"/>
+          <w:numId w:val="3"/>
+        </w:numPr>
+        <w:spacing w:before="0" w:beforeAutospacing="0"/>
+        <w:ind w:left="2160" w:hanging="360"/>
+        <w:jc w:val="both"/>
+        <w:rPr/>
+      </w:pPr>
+      <w:bookmarkStart w:colFirst="0" w:colLast="0" w:name="_75wr3mqzl8rb" w:id="35"/>
+      <w:bookmarkEnd w:id="35"/>
+      <w:r>
+        <w:rPr>
+          <w:rtl w:val="0"/>
+        </w:rPr>
+        <w:t xml:space="preserve">Odabir ponude</w:t>
+      </w:r>
+    </w:p>
+    <w:p>
+      <w:pPr>
+        <w:ind w:left="1440" w:firstLine="0"/>
+        <w:jc w:val="both"/>
+        <w:rPr>
+          <w:sz w:val="24"/>
+          <w:szCs w:val="24"/>
+        </w:rPr>
+      </w:pPr>
+      <w:r>
+        <w:rPr>
+          <w:sz w:val="24"/>
+          <w:szCs w:val="24"/>
+          <w:rtl w:val="0"/>
+        </w:rPr>
+        <w:t xml:space="preserve">Klijentu se prikazuju sve ponude poslate od strane majstora. Za one ponude koja ne odgovaraju klijentu klijent može odbiti datu ponudu. Za one o kojima bi želeo detaljnije da se dogovori, može klikom na dugme Prihvati ući u konverzaciju sa datim majstorom gde se mogu dogovoriti oko detalja.</w:t>
+      </w:r>
+    </w:p>
+    <w:p>
+      <w:pPr>
+        <w:ind w:left="1440" w:firstLine="0"/>
+        <w:jc w:val="both"/>
+        <w:rPr>
+          <w:sz w:val="24"/>
+          <w:szCs w:val="24"/>
+        </w:rPr>
+      </w:pPr>
+      <w:r>
+        <w:rPr>
+          <w:rtl w:val="0"/>
+        </w:rPr>
+      </w:r>
+    </w:p>
+    <w:p>
+      <w:pPr>
+        <w:ind w:left="0" w:firstLine="0"/>
+        <w:jc w:val="both"/>
+        <w:rPr>
+          <w:sz w:val="24"/>
+          <w:szCs w:val="24"/>
+        </w:rPr>
+      </w:pPr>
+      <w:r>
+        <w:rPr>
+          <w:rtl w:val="0"/>
+        </w:rPr>
+      </w:r>
+    </w:p>
+    <w:p>
+      <w:pPr>
+        <w:pStyle w:val="Heading2"/>
+        <w:numPr>
+          <w:ilvl w:val="1"/>
+          <w:numId w:val="3"/>
+        </w:numPr>
+        <w:spacing w:after="0" w:afterAutospacing="0"/>
+        <w:ind w:left="1440" w:hanging="360"/>
+        <w:jc w:val="both"/>
+        <w:rPr/>
+      </w:pPr>
+      <w:bookmarkStart w:colFirst="0" w:colLast="0" w:name="_ksyvm63319u5" w:id="36"/>
+      <w:bookmarkEnd w:id="36"/>
+      <w:r>
+        <w:rPr>
+          <w:rtl w:val="0"/>
+        </w:rPr>
+        <w:t xml:space="preserve">Razgovor između majstora i klijenta</w:t>
+      </w:r>
+    </w:p>
+    <w:p>
+      <w:pPr>
+        <w:pStyle w:val="Heading3"/>
+        <w:numPr>
+          <w:ilvl w:val="2"/>
+          <w:numId w:val="3"/>
+        </w:numPr>
+        <w:spacing w:before="0" w:beforeAutospacing="0"/>
+        <w:ind w:left="2160" w:hanging="360"/>
+        <w:jc w:val="both"/>
+        <w:rPr/>
+      </w:pPr>
+      <w:bookmarkStart w:colFirst="0" w:colLast="0" w:name="_9nsaxmxm3czn" w:id="37"/>
+      <w:bookmarkEnd w:id="37"/>
+      <w:r>
+        <w:rPr>
+          <w:rtl w:val="0"/>
+        </w:rPr>
+        <w:t xml:space="preserve">Slanje poruka</w:t>
+      </w:r>
+    </w:p>
+    <w:p>
+      <w:pPr>
+        <w:ind w:left="1440" w:firstLine="0"/>
+        <w:jc w:val="both"/>
+        <w:rPr>
+          <w:sz w:val="24"/>
+          <w:szCs w:val="24"/>
+        </w:rPr>
+      </w:pPr>
+      <w:r>
+        <w:rPr>
+          <w:sz w:val="24"/>
+          <w:szCs w:val="24"/>
+          <w:rtl w:val="0"/>
+        </w:rPr>
+        <w:t xml:space="preserve">Majstor i klijent se mogu porukama dogovoriti oko finalnog termina. Dok se dopisuju i napreduju kroz dogovor izlaze obaveštenja o tome u kojoj fazi se nalaze sa dogovorom.</w:t>
+      </w:r>
+    </w:p>
+    <w:p>
+      <w:pPr>
+        <w:pStyle w:val="Heading3"/>
         <w:numPr>
           <w:ilvl w:val="2"/>
           <w:numId w:val="3"/>
         </w:numPr>
         <w:ind w:left="2160" w:hanging="360"/>
         <w:jc w:val="both"/>
-        <w:rPr>
-          <w:sz w:val="28"/>
-          <w:szCs w:val="28"/>
-        </w:rPr>
-      </w:pPr>
-      <w:r>
-        <w:rPr>
-          <w:sz w:val="28"/>
-          <w:szCs w:val="28"/>
-          <w:rtl w:val="0"/>
-        </w:rPr>
-        <w:t xml:space="preserve">Odabir ponude</w:t>
-      </w:r>
-    </w:p>
-    <w:p>
-      <w:pPr>
-        <w:ind w:left="1440" w:firstLine="0"/>
-        <w:jc w:val="both"/>
-        <w:rPr>
-          <w:sz w:val="24"/>
-          <w:szCs w:val="24"/>
-        </w:rPr>
-      </w:pPr>
-      <w:r>
-        <w:rPr>
-          <w:sz w:val="24"/>
-          <w:szCs w:val="24"/>
-          <w:rtl w:val="0"/>
-        </w:rPr>
-        <w:t xml:space="preserve">Klijentu se prikazuju sve ponude poslate od strane majstora. Za one ponude koja ne odgovaraju klijentu klijent može odbiti datu ponudu. Za one o kojima bi želeo detaljnije da se dogovori, može klikom na dugme Prihvati ući u konverzaciju sa datim majstorom gde se mogu dogovoriti oko detalja.</w:t>
-      </w:r>
-    </w:p>
-    <w:p>
-      <w:pPr>
-        <w:ind w:left="1440" w:firstLine="0"/>
-        <w:jc w:val="both"/>
-        <w:rPr>
-          <w:sz w:val="24"/>
-          <w:szCs w:val="24"/>
-        </w:rPr>
-      </w:pPr>
-      <w:r>
-        <w:rPr>
-          <w:rtl w:val="0"/>
-        </w:rPr>
-      </w:r>
-    </w:p>
-    <w:p>
-      <w:pPr>
-        <w:ind w:left="0" w:firstLine="0"/>
-        <w:jc w:val="both"/>
-        <w:rPr>
-          <w:sz w:val="24"/>
-          <w:szCs w:val="24"/>
-        </w:rPr>
-      </w:pPr>
-      <w:r>
-        <w:br w:type="page"/>
-      </w:r>
-      <w:r>
-        <w:rPr>
-          <w:rtl w:val="0"/>
-        </w:rPr>
-      </w:r>
-    </w:p>
-    <w:p>
-      <w:pPr>
-        <w:ind w:left="0" w:firstLine="0"/>
-        <w:jc w:val="both"/>
-        <w:rPr>
-          <w:sz w:val="24"/>
-          <w:szCs w:val="24"/>
-        </w:rPr>
-      </w:pPr>
-      <w:r>
-        <w:rPr>
-          <w:rtl w:val="0"/>
-        </w:rPr>
-      </w:r>
-    </w:p>
-    <w:p>
-      <w:pPr>
-        <w:ind w:left="1440" w:firstLine="0"/>
-        <w:jc w:val="both"/>
-        <w:rPr>
-          <w:sz w:val="24"/>
-          <w:szCs w:val="24"/>
-        </w:rPr>
-      </w:pPr>
-      <w:r>
-        <w:rPr>
-          <w:rtl w:val="0"/>
-        </w:rPr>
-      </w:r>
-    </w:p>
-    <w:p>
-      <w:pPr>
-        <w:numPr>
-          <w:ilvl w:val="1"/>
-          <w:numId w:val="3"/>
-        </w:numPr>
-        <w:ind w:left="1440" w:hanging="360"/>
-        <w:jc w:val="both"/>
         <w:rPr/>
       </w:pPr>
-      <w:r>
-        <w:rPr>
-          <w:sz w:val="32"/>
-          <w:szCs w:val="32"/>
-          <w:rtl w:val="0"/>
-        </w:rPr>
-        <w:t xml:space="preserve">Razgovor između majstora i klijenta</w:t>
-      </w:r>
-    </w:p>
-    <w:p>
-      <w:pPr>
-        <w:numPr>
-          <w:ilvl w:val="2"/>
-          <w:numId w:val="3"/>
-        </w:numPr>
-        <w:ind w:left="2160" w:hanging="360"/>
-        <w:jc w:val="both"/>
-        <w:rPr>
-          <w:sz w:val="24"/>
-          <w:szCs w:val="24"/>
-          <w:u w:val="none"/>
-        </w:rPr>
-      </w:pPr>
-      <w:r>
-        <w:rPr>
-          <w:sz w:val="24"/>
-          <w:szCs w:val="24"/>
-          <w:rtl w:val="0"/>
-        </w:rPr>
-        <w:t xml:space="preserve">Slanje poruka</w:t>
-      </w:r>
-    </w:p>
-    <w:p>
-      <w:pPr>
-        <w:ind w:left="1440" w:firstLine="0"/>
-        <w:jc w:val="both"/>
-        <w:rPr>
-          <w:sz w:val="24"/>
-          <w:szCs w:val="24"/>
-        </w:rPr>
-      </w:pPr>
-      <w:r>
-        <w:rPr>
-          <w:sz w:val="24"/>
-          <w:szCs w:val="24"/>
-          <w:rtl w:val="0"/>
-        </w:rPr>
-        <w:t xml:space="preserve">Majstor i klijent se mogu porukama dogovoriti oko finalnog termina. Dok se dopisuju i napreduju kroz dogovor izlaze obaveštenja o tome u kojoj fazi se nalaze sa dogovorom.</w:t>
-      </w:r>
-    </w:p>
-    <w:p>
-      <w:pPr>
-        <w:numPr>
-          <w:ilvl w:val="2"/>
-          <w:numId w:val="3"/>
-        </w:numPr>
-        <w:ind w:left="2160" w:hanging="360"/>
-        <w:jc w:val="both"/>
-        <w:rPr>
-          <w:sz w:val="24"/>
-          <w:szCs w:val="24"/>
-          <w:u w:val="none"/>
-        </w:rPr>
-      </w:pPr>
-      <w:r>
-        <w:rPr>
-          <w:sz w:val="24"/>
-          <w:szCs w:val="24"/>
+      <w:bookmarkStart w:colFirst="0" w:colLast="0" w:name="_69hddnt6bb2n" w:id="38"/>
+      <w:bookmarkEnd w:id="38"/>
+      <w:r>
+        <w:rPr>
           <w:rtl w:val="0"/>
         </w:rPr>
         <w:t xml:space="preserve">Pravljenje konačnog dogovora</w:t>
@@ -4141,8 +4274,8 @@
         </w:numPr>
         <w:ind w:left="720" w:hanging="360"/>
       </w:pPr>
-      <w:bookmarkStart w:colFirst="0" w:colLast="0" w:name="_dknf5z442ave" w:id="34"/>
-      <w:bookmarkEnd w:id="34"/>
+      <w:bookmarkStart w:colFirst="0" w:colLast="0" w:name="_dknf5z442ave" w:id="39"/>
+      <w:bookmarkEnd w:id="39"/>
       <w:r>
         <w:rPr>
           <w:rtl w:val="0"/>
@@ -4212,8 +4345,8 @@
         </w:numPr>
         <w:ind w:left="720" w:hanging="360"/>
       </w:pPr>
-      <w:bookmarkStart w:colFirst="0" w:colLast="0" w:name="_h0gb0tqw0u0k" w:id="35"/>
-      <w:bookmarkEnd w:id="35"/>
+      <w:bookmarkStart w:colFirst="0" w:colLast="0" w:name="_h0gb0tqw0u0k" w:id="40"/>
+      <w:bookmarkEnd w:id="40"/>
       <w:r>
         <w:rPr>
           <w:rtl w:val="0"/>
@@ -4248,8 +4381,8 @@
         </w:numPr>
         <w:ind w:left="720" w:hanging="360"/>
       </w:pPr>
-      <w:bookmarkStart w:colFirst="0" w:colLast="0" w:name="_hchye2m6hy42" w:id="36"/>
-      <w:bookmarkEnd w:id="36"/>
+      <w:bookmarkStart w:colFirst="0" w:colLast="0" w:name="_hchye2m6hy42" w:id="41"/>
+      <w:bookmarkEnd w:id="41"/>
       <w:r>
         <w:rPr>
           <w:rtl w:val="0"/>
@@ -4267,8 +4400,8 @@
         <w:spacing w:before="200" w:lineRule="auto"/>
         <w:ind w:left="1440" w:hanging="360"/>
       </w:pPr>
-      <w:bookmarkStart w:colFirst="0" w:colLast="0" w:name="_35aa0yvuj3zb" w:id="37"/>
-      <w:bookmarkEnd w:id="37"/>
+      <w:bookmarkStart w:colFirst="0" w:colLast="0" w:name="_35aa0yvuj3zb" w:id="42"/>
+      <w:bookmarkEnd w:id="42"/>
       <w:r>
         <w:rPr>
           <w:rtl w:val="0"/>
@@ -4303,8 +4436,8 @@
         </w:numPr>
         <w:ind w:left="1440" w:hanging="360"/>
       </w:pPr>
-      <w:bookmarkStart w:colFirst="0" w:colLast="0" w:name="_yhf9qrl34iu2" w:id="38"/>
-      <w:bookmarkEnd w:id="38"/>
+      <w:bookmarkStart w:colFirst="0" w:colLast="0" w:name="_yhf9qrl34iu2" w:id="43"/>
+      <w:bookmarkEnd w:id="43"/>
       <w:r>
         <w:rPr>
           <w:rtl w:val="0"/>
@@ -4341,8 +4474,8 @@
         </w:numPr>
         <w:ind w:left="720" w:hanging="360"/>
       </w:pPr>
-      <w:bookmarkStart w:colFirst="0" w:colLast="0" w:name="_c1kdayj18esd" w:id="39"/>
-      <w:bookmarkEnd w:id="39"/>
+      <w:bookmarkStart w:colFirst="0" w:colLast="0" w:name="_c1kdayj18esd" w:id="44"/>
+      <w:bookmarkEnd w:id="44"/>
       <w:r>
         <w:rPr>
           <w:rtl w:val="0"/>
@@ -4361,8 +4494,8 @@
         <w:ind w:left="1440" w:hanging="360"/>
         <w:rPr/>
       </w:pPr>
-      <w:bookmarkStart w:colFirst="0" w:colLast="0" w:name="_z456cxdi3tst" w:id="40"/>
-      <w:bookmarkEnd w:id="40"/>
+      <w:bookmarkStart w:colFirst="0" w:colLast="0" w:name="_z456cxdi3tst" w:id="45"/>
+      <w:bookmarkEnd w:id="45"/>
       <w:r>
         <w:rPr>
           <w:rtl w:val="0"/>
@@ -4406,8 +4539,8 @@
         <w:jc w:val="both"/>
         <w:rPr/>
       </w:pPr>
-      <w:bookmarkStart w:colFirst="0" w:colLast="0" w:name="_f2iwf8iy1vvk" w:id="41"/>
-      <w:bookmarkEnd w:id="41"/>
+      <w:bookmarkStart w:colFirst="0" w:colLast="0" w:name="_f2iwf8iy1vvk" w:id="46"/>
+      <w:bookmarkEnd w:id="46"/>
       <w:r>
         <w:rPr>
           <w:rtl w:val="0"/>
@@ -4450,8 +4583,8 @@
         <w:ind w:left="720" w:hanging="360"/>
         <w:rPr/>
       </w:pPr>
-      <w:bookmarkStart w:colFirst="0" w:colLast="0" w:name="_hga5eknjtych" w:id="42"/>
-      <w:bookmarkEnd w:id="42"/>
+      <w:bookmarkStart w:colFirst="0" w:colLast="0" w:name="_hga5eknjtych" w:id="47"/>
+      <w:bookmarkEnd w:id="47"/>
       <w:r>
         <w:rPr>
           <w:rtl w:val="0"/>

</xml_diff>